<commit_message>
updated our project proposal to limit the scope
</commit_message>
<xml_diff>
--- a/pointatob.docx
+++ b/pointatob.docx
@@ -7,124 +7,180 @@
         <w:rPr>
           <w:b/>
           <w:bCs/>
-          <w:sz w:val="16"/>
-          <w:szCs w:val="16"/>
+          <w:sz w:val="20"/>
+          <w:szCs w:val="20"/>
         </w:rPr>
       </w:pPr>
       <w:r>
         <w:rPr>
           <w:b/>
           <w:bCs/>
-          <w:sz w:val="16"/>
-          <w:szCs w:val="16"/>
+          <w:sz w:val="20"/>
+          <w:szCs w:val="20"/>
         </w:rPr>
         <w:t>Data Set Project</w:t>
       </w:r>
-    </w:p>
-    <w:p>
-      <w:pPr>
-        <w:rPr>
-          <w:sz w:val="16"/>
-          <w:szCs w:val="16"/>
-        </w:rPr>
-      </w:pPr>
-      <w:r>
-        <w:rPr>
-          <w:sz w:val="16"/>
-          <w:szCs w:val="16"/>
-        </w:rPr>
-        <w:t>Project Title:  Point A to B</w:t>
-      </w:r>
-    </w:p>
-    <w:p>
-      <w:pPr>
-        <w:rPr>
-          <w:sz w:val="16"/>
-          <w:szCs w:val="16"/>
-        </w:rPr>
-      </w:pPr>
-      <w:r>
-        <w:rPr>
-          <w:sz w:val="16"/>
-          <w:szCs w:val="16"/>
-        </w:rPr>
-        <w:t xml:space="preserve">Team </w:t>
-      </w:r>
-      <w:proofErr w:type="gramStart"/>
-      <w:r>
-        <w:rPr>
-          <w:sz w:val="16"/>
-          <w:szCs w:val="16"/>
-        </w:rPr>
-        <w:t>Members :</w:t>
-      </w:r>
-      <w:proofErr w:type="gramEnd"/>
-      <w:r>
-        <w:rPr>
-          <w:sz w:val="16"/>
-          <w:szCs w:val="16"/>
+      <w:bookmarkStart w:id="0" w:name="_GoBack"/>
+      <w:bookmarkEnd w:id="0"/>
+    </w:p>
+    <w:p>
+      <w:pPr>
+        <w:rPr>
+          <w:sz w:val="20"/>
+          <w:szCs w:val="20"/>
+        </w:rPr>
+      </w:pPr>
+      <w:r>
+        <w:rPr>
+          <w:b/>
+          <w:bCs/>
+          <w:sz w:val="20"/>
+          <w:szCs w:val="20"/>
+        </w:rPr>
+        <w:t>Project Title:</w:t>
+      </w:r>
+      <w:r>
+        <w:rPr>
+          <w:sz w:val="20"/>
+          <w:szCs w:val="20"/>
+        </w:rPr>
+        <w:t xml:space="preserve">  </w:t>
+      </w:r>
+      <w:r>
+        <w:rPr>
+          <w:sz w:val="20"/>
+          <w:szCs w:val="20"/>
+        </w:rPr>
+        <w:tab/>
+      </w:r>
+      <w:r>
+        <w:rPr>
+          <w:sz w:val="20"/>
+          <w:szCs w:val="20"/>
+        </w:rPr>
+        <w:t>Point A to B</w:t>
+      </w:r>
+    </w:p>
+    <w:p>
+      <w:pPr>
+        <w:ind w:left="1440" w:hanging="1440"/>
+        <w:rPr>
+          <w:sz w:val="20"/>
+          <w:szCs w:val="20"/>
+        </w:rPr>
+      </w:pPr>
+      <w:r>
+        <w:rPr>
+          <w:b/>
+          <w:bCs/>
+          <w:sz w:val="20"/>
+          <w:szCs w:val="20"/>
+        </w:rPr>
+        <w:t>Team Members</w:t>
+      </w:r>
+      <w:r>
+        <w:rPr>
+          <w:b/>
+          <w:bCs/>
+          <w:sz w:val="20"/>
+          <w:szCs w:val="20"/>
+        </w:rPr>
+        <w:t>:</w:t>
+      </w:r>
+      <w:r>
+        <w:rPr>
+          <w:sz w:val="20"/>
+          <w:szCs w:val="20"/>
         </w:rPr>
         <w:t xml:space="preserve"> </w:t>
       </w:r>
       <w:r>
         <w:rPr>
-          <w:sz w:val="16"/>
-          <w:szCs w:val="16"/>
-        </w:rPr>
-        <w:t>Steven Wang, Jenny Armour</w:t>
-      </w:r>
-      <w:r>
-        <w:rPr>
-          <w:sz w:val="16"/>
-          <w:szCs w:val="16"/>
-        </w:rPr>
-        <w:t xml:space="preserve">, Jana </w:t>
+          <w:sz w:val="20"/>
+          <w:szCs w:val="20"/>
+        </w:rPr>
+        <w:tab/>
+      </w:r>
+      <w:r>
+        <w:rPr>
+          <w:sz w:val="20"/>
+          <w:szCs w:val="20"/>
+        </w:rPr>
+        <w:t>Steven Wang</w:t>
+      </w:r>
+      <w:r>
+        <w:rPr>
+          <w:sz w:val="20"/>
+          <w:szCs w:val="20"/>
+        </w:rPr>
+        <w:br/>
+      </w:r>
+      <w:r>
+        <w:rPr>
+          <w:sz w:val="20"/>
+          <w:szCs w:val="20"/>
+        </w:rPr>
+        <w:t>Jenny Armour</w:t>
+      </w:r>
+      <w:r>
+        <w:rPr>
+          <w:sz w:val="20"/>
+          <w:szCs w:val="20"/>
+        </w:rPr>
+        <w:br/>
+      </w:r>
+      <w:r>
+        <w:rPr>
+          <w:sz w:val="20"/>
+          <w:szCs w:val="20"/>
+        </w:rPr>
+        <w:t xml:space="preserve">Jana </w:t>
       </w:r>
       <w:proofErr w:type="spellStart"/>
       <w:r>
         <w:rPr>
-          <w:sz w:val="16"/>
-          <w:szCs w:val="16"/>
+          <w:sz w:val="20"/>
+          <w:szCs w:val="20"/>
         </w:rPr>
         <w:t>Simashkevich</w:t>
       </w:r>
       <w:proofErr w:type="spellEnd"/>
       <w:r>
         <w:rPr>
-          <w:sz w:val="16"/>
-          <w:szCs w:val="16"/>
-        </w:rPr>
-        <w:t xml:space="preserve">, </w:t>
+          <w:sz w:val="20"/>
+          <w:szCs w:val="20"/>
+        </w:rPr>
+        <w:br/>
       </w:r>
       <w:proofErr w:type="spellStart"/>
       <w:r>
         <w:rPr>
-          <w:sz w:val="16"/>
-          <w:szCs w:val="16"/>
+          <w:sz w:val="20"/>
+          <w:szCs w:val="20"/>
         </w:rPr>
         <w:t>Depa</w:t>
       </w:r>
       <w:proofErr w:type="spellEnd"/>
       <w:r>
         <w:rPr>
-          <w:sz w:val="16"/>
-          <w:szCs w:val="16"/>
+          <w:sz w:val="20"/>
+          <w:szCs w:val="20"/>
         </w:rPr>
         <w:t xml:space="preserve"> </w:t>
       </w:r>
       <w:proofErr w:type="spellStart"/>
       <w:r>
         <w:rPr>
-          <w:sz w:val="16"/>
-          <w:szCs w:val="16"/>
+          <w:sz w:val="20"/>
+          <w:szCs w:val="20"/>
         </w:rPr>
         <w:t>Ramcharran</w:t>
       </w:r>
       <w:proofErr w:type="spellEnd"/>
       <w:r>
         <w:rPr>
-          <w:sz w:val="16"/>
-          <w:szCs w:val="16"/>
+          <w:sz w:val="20"/>
+          <w:szCs w:val="20"/>
         </w:rPr>
         <w:t xml:space="preserve"> </w:t>
       </w:r>
@@ -132,62 +188,105 @@
     <w:p>
       <w:pPr>
         <w:rPr>
-          <w:sz w:val="16"/>
-          <w:szCs w:val="16"/>
-        </w:rPr>
-      </w:pPr>
-      <w:r>
-        <w:rPr>
-          <w:sz w:val="16"/>
-          <w:szCs w:val="16"/>
-        </w:rPr>
-        <w:t xml:space="preserve">Project Description: Does gas prices affect the usage of public transportation in certain provinces of Canada. What other factors affect the usage of Public </w:t>
-      </w:r>
-      <w:proofErr w:type="gramStart"/>
-      <w:r>
-        <w:rPr>
-          <w:sz w:val="16"/>
-          <w:szCs w:val="16"/>
-        </w:rPr>
-        <w:t>transit .</w:t>
-      </w:r>
-      <w:proofErr w:type="gramEnd"/>
-    </w:p>
-    <w:p>
-      <w:pPr>
-        <w:rPr>
-          <w:sz w:val="16"/>
-          <w:szCs w:val="16"/>
-        </w:rPr>
-      </w:pPr>
-      <w:proofErr w:type="gramStart"/>
-      <w:r>
-        <w:rPr>
-          <w:sz w:val="16"/>
-          <w:szCs w:val="16"/>
-        </w:rPr>
-        <w:t>( Cost</w:t>
-      </w:r>
-      <w:proofErr w:type="gramEnd"/>
-      <w:r>
-        <w:rPr>
-          <w:sz w:val="16"/>
-          <w:szCs w:val="16"/>
-        </w:rPr>
-        <w:t xml:space="preserve"> of Public Transportation , Cost of gas prices, Weather vs Gas rate)</w:t>
-      </w:r>
-    </w:p>
-    <w:p>
-      <w:pPr>
-        <w:rPr>
-          <w:sz w:val="16"/>
-          <w:szCs w:val="16"/>
-        </w:rPr>
-      </w:pPr>
-      <w:r>
-        <w:rPr>
-          <w:sz w:val="16"/>
-          <w:szCs w:val="16"/>
+          <w:b/>
+          <w:bCs/>
+          <w:sz w:val="20"/>
+          <w:szCs w:val="20"/>
+        </w:rPr>
+      </w:pPr>
+      <w:r>
+        <w:rPr>
+          <w:b/>
+          <w:bCs/>
+          <w:sz w:val="20"/>
+          <w:szCs w:val="20"/>
+        </w:rPr>
+        <w:t xml:space="preserve">Project </w:t>
+      </w:r>
+      <w:r>
+        <w:rPr>
+          <w:b/>
+          <w:bCs/>
+          <w:sz w:val="20"/>
+          <w:szCs w:val="20"/>
+        </w:rPr>
+        <w:t>Summary</w:t>
+      </w:r>
+      <w:r>
+        <w:rPr>
+          <w:b/>
+          <w:bCs/>
+          <w:sz w:val="20"/>
+          <w:szCs w:val="20"/>
+        </w:rPr>
+        <w:t xml:space="preserve">: </w:t>
+      </w:r>
+    </w:p>
+    <w:p>
+      <w:pPr>
+        <w:rPr>
+          <w:sz w:val="20"/>
+          <w:szCs w:val="20"/>
+        </w:rPr>
+      </w:pPr>
+      <w:r>
+        <w:rPr>
+          <w:sz w:val="20"/>
+          <w:szCs w:val="20"/>
+        </w:rPr>
+        <w:t>Analyze the impact of weather on Toronto Bike Share usage</w:t>
+      </w:r>
+      <w:r>
+        <w:rPr>
+          <w:sz w:val="20"/>
+          <w:szCs w:val="20"/>
+        </w:rPr>
+        <w:t xml:space="preserve"> over </w:t>
+      </w:r>
+      <w:r>
+        <w:rPr>
+          <w:sz w:val="20"/>
+          <w:szCs w:val="20"/>
+        </w:rPr>
+        <w:t>a four</w:t>
+      </w:r>
+      <w:r>
+        <w:rPr>
+          <w:sz w:val="20"/>
+          <w:szCs w:val="20"/>
+        </w:rPr>
+        <w:t xml:space="preserve"> year</w:t>
+      </w:r>
+      <w:r>
+        <w:rPr>
+          <w:sz w:val="20"/>
+          <w:szCs w:val="20"/>
+        </w:rPr>
+        <w:t>s</w:t>
+      </w:r>
+      <w:r>
+        <w:rPr>
+          <w:sz w:val="20"/>
+          <w:szCs w:val="20"/>
+        </w:rPr>
+        <w:t xml:space="preserve"> period between 2014-2017</w:t>
+      </w:r>
+    </w:p>
+    <w:p>
+      <w:pPr>
+        <w:rPr>
+          <w:b/>
+          <w:bCs/>
+          <w:sz w:val="20"/>
+          <w:szCs w:val="20"/>
+        </w:rPr>
+      </w:pPr>
+      <w:r>
+        <w:rPr>
+          <w:b/>
+          <w:bCs/>
+          <w:sz w:val="20"/>
+          <w:szCs w:val="20"/>
         </w:rPr>
         <w:t>Research Questions:</w:t>
       </w:r>
@@ -197,77 +296,94 @@
         <w:pStyle w:val="ListParagraph"/>
         <w:numPr>
           <w:ilvl w:val="0"/>
-          <w:numId w:val="1"/>
+          <w:numId w:val="3"/>
         </w:numPr>
         <w:rPr>
-          <w:sz w:val="16"/>
-          <w:szCs w:val="16"/>
-        </w:rPr>
-      </w:pPr>
-      <w:r>
-        <w:rPr>
-          <w:sz w:val="16"/>
-          <w:szCs w:val="16"/>
-        </w:rPr>
-        <w:t xml:space="preserve">What province has the highest gas </w:t>
-      </w:r>
-      <w:proofErr w:type="gramStart"/>
-      <w:r>
-        <w:rPr>
-          <w:sz w:val="16"/>
-          <w:szCs w:val="16"/>
-        </w:rPr>
-        <w:t>rate</w:t>
-      </w:r>
-      <w:proofErr w:type="gramEnd"/>
+          <w:sz w:val="20"/>
+          <w:szCs w:val="20"/>
+        </w:rPr>
+      </w:pPr>
+      <w:r>
+        <w:rPr>
+          <w:sz w:val="20"/>
+          <w:szCs w:val="20"/>
+        </w:rPr>
+        <w:t>How do temperatures and precipitation levels impact bike share usage for the members</w:t>
+      </w:r>
     </w:p>
     <w:p>
       <w:pPr>
         <w:pStyle w:val="ListParagraph"/>
         <w:numPr>
           <w:ilvl w:val="0"/>
-          <w:numId w:val="1"/>
+          <w:numId w:val="3"/>
         </w:numPr>
         <w:rPr>
-          <w:sz w:val="16"/>
-          <w:szCs w:val="16"/>
-        </w:rPr>
-      </w:pPr>
-      <w:r>
-        <w:rPr>
-          <w:sz w:val="16"/>
-          <w:szCs w:val="16"/>
-        </w:rPr>
-        <w:t xml:space="preserve">What season has the highest gas </w:t>
-      </w:r>
-      <w:proofErr w:type="gramStart"/>
-      <w:r>
-        <w:rPr>
-          <w:sz w:val="16"/>
-          <w:szCs w:val="16"/>
-        </w:rPr>
-        <w:t>rate</w:t>
-      </w:r>
-      <w:proofErr w:type="gramEnd"/>
+          <w:sz w:val="20"/>
+          <w:szCs w:val="20"/>
+        </w:rPr>
+      </w:pPr>
+      <w:r>
+        <w:rPr>
+          <w:sz w:val="20"/>
+          <w:szCs w:val="20"/>
+        </w:rPr>
+        <w:t xml:space="preserve">How do </w:t>
+      </w:r>
+      <w:r>
+        <w:rPr>
+          <w:sz w:val="20"/>
+          <w:szCs w:val="20"/>
+        </w:rPr>
+        <w:t xml:space="preserve">temperatures and precipitation levels impact bike share usage for </w:t>
+      </w:r>
+      <w:r>
+        <w:rPr>
+          <w:sz w:val="20"/>
+          <w:szCs w:val="20"/>
+        </w:rPr>
+        <w:t>non-</w:t>
+      </w:r>
+      <w:r>
+        <w:rPr>
+          <w:sz w:val="20"/>
+          <w:szCs w:val="20"/>
+        </w:rPr>
+        <w:t>members</w:t>
+      </w:r>
     </w:p>
     <w:p>
       <w:pPr>
         <w:pStyle w:val="ListParagraph"/>
         <w:numPr>
           <w:ilvl w:val="0"/>
-          <w:numId w:val="1"/>
+          <w:numId w:val="3"/>
         </w:numPr>
         <w:rPr>
-          <w:sz w:val="16"/>
-          <w:szCs w:val="16"/>
-        </w:rPr>
-      </w:pPr>
-      <w:r>
-        <w:rPr>
-          <w:sz w:val="16"/>
-          <w:szCs w:val="16"/>
-        </w:rPr>
-        <w:t>Public transportation usage in certain provinces</w:t>
+          <w:sz w:val="20"/>
+          <w:szCs w:val="20"/>
+        </w:rPr>
+      </w:pPr>
+      <w:r>
+        <w:rPr>
+          <w:sz w:val="20"/>
+          <w:szCs w:val="20"/>
+        </w:rPr>
+        <w:t xml:space="preserve">How do temperatures and precipitation levels impact bike share </w:t>
+      </w:r>
+      <w:r>
+        <w:rPr>
+          <w:sz w:val="20"/>
+          <w:szCs w:val="20"/>
+        </w:rPr>
+        <w:t>trip distance</w:t>
+      </w:r>
+      <w:r>
+        <w:rPr>
+          <w:sz w:val="20"/>
+          <w:szCs w:val="20"/>
+        </w:rPr>
+        <w:t xml:space="preserve"> for non-members</w:t>
       </w:r>
     </w:p>
     <w:p>
@@ -275,19 +391,33 @@
         <w:pStyle w:val="ListParagraph"/>
         <w:numPr>
           <w:ilvl w:val="0"/>
-          <w:numId w:val="1"/>
+          <w:numId w:val="3"/>
         </w:numPr>
         <w:rPr>
-          <w:sz w:val="16"/>
-          <w:szCs w:val="16"/>
-        </w:rPr>
-      </w:pPr>
-      <w:r>
-        <w:rPr>
-          <w:sz w:val="16"/>
-          <w:szCs w:val="16"/>
-        </w:rPr>
-        <w:t xml:space="preserve">Weather vs public transportation </w:t>
+          <w:sz w:val="20"/>
+          <w:szCs w:val="20"/>
+        </w:rPr>
+      </w:pPr>
+      <w:r>
+        <w:rPr>
+          <w:sz w:val="20"/>
+          <w:szCs w:val="20"/>
+        </w:rPr>
+        <w:t xml:space="preserve">How do temperatures and precipitation levels impact bike share </w:t>
+      </w:r>
+      <w:r>
+        <w:rPr>
+          <w:sz w:val="20"/>
+          <w:szCs w:val="20"/>
+        </w:rPr>
+        <w:t>trip distance</w:t>
+      </w:r>
+      <w:r>
+        <w:rPr>
+          <w:sz w:val="20"/>
+          <w:szCs w:val="20"/>
+        </w:rPr>
+        <w:t xml:space="preserve"> for non-members</w:t>
       </w:r>
     </w:p>
     <w:p>
@@ -295,35 +425,19 @@
         <w:pStyle w:val="ListParagraph"/>
         <w:numPr>
           <w:ilvl w:val="0"/>
-          <w:numId w:val="1"/>
+          <w:numId w:val="3"/>
         </w:numPr>
         <w:rPr>
-          <w:sz w:val="16"/>
-          <w:szCs w:val="16"/>
-        </w:rPr>
-      </w:pPr>
-      <w:r>
-        <w:rPr>
-          <w:sz w:val="16"/>
-          <w:szCs w:val="16"/>
-        </w:rPr>
-        <w:t xml:space="preserve">What driver higher usage of public </w:t>
-      </w:r>
-      <w:proofErr w:type="gramStart"/>
-      <w:r>
-        <w:rPr>
-          <w:sz w:val="16"/>
-          <w:szCs w:val="16"/>
-        </w:rPr>
-        <w:t>transportation( gas</w:t>
-      </w:r>
-      <w:proofErr w:type="gramEnd"/>
-      <w:r>
-        <w:rPr>
-          <w:sz w:val="16"/>
-          <w:szCs w:val="16"/>
-        </w:rPr>
-        <w:t xml:space="preserve"> , weather, city size)</w:t>
+          <w:sz w:val="20"/>
+          <w:szCs w:val="20"/>
+        </w:rPr>
+      </w:pPr>
+      <w:r>
+        <w:rPr>
+          <w:sz w:val="20"/>
+          <w:szCs w:val="20"/>
+        </w:rPr>
+        <w:t>How are locations impacted, does core downtown vs further away impacted the same way?</w:t>
       </w:r>
     </w:p>
     <w:p>
@@ -331,268 +445,195 @@
         <w:pStyle w:val="ListParagraph"/>
         <w:numPr>
           <w:ilvl w:val="0"/>
-          <w:numId w:val="1"/>
+          <w:numId w:val="3"/>
         </w:numPr>
         <w:rPr>
-          <w:sz w:val="16"/>
-          <w:szCs w:val="16"/>
-        </w:rPr>
-      </w:pPr>
-      <w:r>
-        <w:rPr>
-          <w:sz w:val="16"/>
-          <w:szCs w:val="16"/>
-        </w:rPr>
-        <w:t xml:space="preserve">Avg of money used a year on gas/ avg amount spend on public transportation per person </w:t>
-      </w:r>
-    </w:p>
-    <w:p>
-      <w:pPr>
-        <w:pStyle w:val="ListParagraph"/>
-        <w:numPr>
-          <w:ilvl w:val="0"/>
-          <w:numId w:val="1"/>
-        </w:numPr>
-        <w:rPr>
-          <w:sz w:val="16"/>
-          <w:szCs w:val="16"/>
-        </w:rPr>
-      </w:pPr>
-      <w:r>
-        <w:rPr>
-          <w:sz w:val="16"/>
-          <w:szCs w:val="16"/>
-        </w:rPr>
-        <w:t>Bike Sales VS Car Sales</w:t>
-      </w:r>
-    </w:p>
-    <w:p>
-      <w:pPr>
-        <w:pStyle w:val="ListParagraph"/>
-        <w:numPr>
-          <w:ilvl w:val="0"/>
-          <w:numId w:val="1"/>
-        </w:numPr>
-        <w:rPr>
-          <w:sz w:val="16"/>
-          <w:szCs w:val="16"/>
-        </w:rPr>
-      </w:pPr>
-      <w:r>
-        <w:rPr>
-          <w:sz w:val="16"/>
-          <w:szCs w:val="16"/>
-        </w:rPr>
-        <w:t>Bike Theft VS Car Theft</w:t>
-      </w:r>
-    </w:p>
-    <w:p>
-      <w:pPr>
-        <w:rPr>
-          <w:sz w:val="16"/>
-          <w:szCs w:val="16"/>
-        </w:rPr>
-      </w:pPr>
-      <w:r>
-        <w:rPr>
-          <w:sz w:val="16"/>
-          <w:szCs w:val="16"/>
+          <w:sz w:val="20"/>
+          <w:szCs w:val="20"/>
+        </w:rPr>
+      </w:pPr>
+      <w:r>
+        <w:rPr>
+          <w:sz w:val="20"/>
+          <w:szCs w:val="20"/>
+        </w:rPr>
+        <w:t>Research bike lane rollout and tourism numbers for each of the years to see if this has additional impact on bike usage</w:t>
+      </w:r>
+    </w:p>
+    <w:p>
+      <w:pPr>
+        <w:rPr>
+          <w:b/>
+          <w:bCs/>
+          <w:sz w:val="20"/>
+          <w:szCs w:val="20"/>
+        </w:rPr>
+      </w:pPr>
+      <w:r>
+        <w:rPr>
+          <w:b/>
+          <w:bCs/>
+          <w:sz w:val="20"/>
+          <w:szCs w:val="20"/>
         </w:rPr>
         <w:t>Datasets to be used:</w:t>
       </w:r>
     </w:p>
     <w:p>
-      <w:pPr>
-        <w:rPr>
-          <w:sz w:val="16"/>
-          <w:szCs w:val="16"/>
-        </w:rPr>
-      </w:pPr>
-      <w:r>
-        <w:rPr>
-          <w:sz w:val="16"/>
-          <w:szCs w:val="16"/>
-        </w:rPr>
-        <w:t>Vancouver / Toronto / Montreal</w:t>
-      </w:r>
-    </w:p>
-    <w:p>
-      <w:pPr>
-        <w:rPr>
-          <w:sz w:val="16"/>
-          <w:szCs w:val="16"/>
-        </w:rPr>
-      </w:pPr>
-      <w:r>
-        <w:rPr>
-          <w:sz w:val="16"/>
-          <w:szCs w:val="16"/>
-        </w:rPr>
-        <w:t xml:space="preserve">Gas Price Index </w:t>
-      </w:r>
-      <w:r>
-        <w:rPr>
-          <w:sz w:val="16"/>
-          <w:szCs w:val="16"/>
-        </w:rPr>
-        <w:t>//</w:t>
-      </w:r>
-      <w:r>
-        <w:rPr>
-          <w:rFonts w:ascii="Arial" w:hAnsi="Arial" w:cs="Arial"/>
-          <w:sz w:val="16"/>
-          <w:szCs w:val="16"/>
-        </w:rPr>
-        <w:t>Monthly average retail prices for gasoline by cities 2000-2019.csv</w:t>
-      </w:r>
-    </w:p>
-    <w:p>
-      <w:pPr>
-        <w:rPr>
-          <w:sz w:val="16"/>
-          <w:szCs w:val="16"/>
-        </w:rPr>
-      </w:pPr>
-      <w:r>
-        <w:rPr>
-          <w:sz w:val="16"/>
-          <w:szCs w:val="16"/>
-        </w:rPr>
-        <w:t xml:space="preserve"> Bike Share// </w:t>
+      <w:r>
+        <w:rPr>
+          <w:sz w:val="20"/>
+          <w:szCs w:val="20"/>
+        </w:rPr>
+        <w:t>Bike Share</w:t>
+      </w:r>
+      <w:r>
+        <w:rPr>
+          <w:sz w:val="20"/>
+          <w:szCs w:val="20"/>
+        </w:rPr>
+        <w:t xml:space="preserve"> Data:</w:t>
+      </w:r>
+      <w:r>
+        <w:rPr>
+          <w:sz w:val="20"/>
+          <w:szCs w:val="20"/>
+        </w:rPr>
+        <w:tab/>
+      </w:r>
+      <w:r>
+        <w:rPr>
+          <w:sz w:val="20"/>
+          <w:szCs w:val="20"/>
+        </w:rPr>
+        <w:tab/>
       </w:r>
       <w:hyperlink r:id="rId5" w:history="1">
         <w:r>
           <w:rPr>
             <w:rStyle w:val="Hyperlink"/>
             <w:rFonts w:ascii="Arial" w:hAnsi="Arial" w:cs="Arial"/>
-            <w:sz w:val="16"/>
-            <w:szCs w:val="16"/>
+            <w:sz w:val="20"/>
+            <w:szCs w:val="20"/>
           </w:rPr>
-          <w:t>https://open.toronto.ca/dataset/bike-share-toronto-ridership-data/</w:t>
+          <w:t>https://open.to</w:t>
+        </w:r>
+        <w:r>
+          <w:rPr>
+            <w:rStyle w:val="Hyperlink"/>
+            <w:rFonts w:ascii="Arial" w:hAnsi="Arial" w:cs="Arial"/>
+            <w:sz w:val="20"/>
+            <w:szCs w:val="20"/>
+          </w:rPr>
+          <w:t>r</w:t>
+        </w:r>
+        <w:r>
+          <w:rPr>
+            <w:rStyle w:val="Hyperlink"/>
+            <w:rFonts w:ascii="Arial" w:hAnsi="Arial" w:cs="Arial"/>
+            <w:sz w:val="20"/>
+            <w:szCs w:val="20"/>
+          </w:rPr>
+          <w:t>onto.ca/dataset/bike-share-toronto-ridership-data/</w:t>
         </w:r>
       </w:hyperlink>
-    </w:p>
-    <w:p>
-      <w:pPr>
-        <w:rPr>
-          <w:sz w:val="16"/>
-          <w:szCs w:val="16"/>
-        </w:rPr>
-      </w:pPr>
-      <w:proofErr w:type="spellStart"/>
-      <w:r>
-        <w:rPr>
-          <w:sz w:val="16"/>
-          <w:szCs w:val="16"/>
-        </w:rPr>
-        <w:t>Metrolix</w:t>
-      </w:r>
-      <w:proofErr w:type="spellEnd"/>
-      <w:r>
-        <w:rPr>
-          <w:sz w:val="16"/>
-          <w:szCs w:val="16"/>
-        </w:rPr>
-        <w:t xml:space="preserve"> Data Set</w:t>
-      </w:r>
-    </w:p>
-    <w:p>
-      <w:pPr>
-        <w:rPr>
-          <w:sz w:val="16"/>
-          <w:szCs w:val="16"/>
-        </w:rPr>
-      </w:pPr>
-      <w:r>
-        <w:rPr>
-          <w:sz w:val="16"/>
-          <w:szCs w:val="16"/>
-        </w:rPr>
-        <w:t>Go Green/ Electric Car Sales</w:t>
-      </w:r>
-    </w:p>
-    <w:p>
-      <w:pPr>
-        <w:rPr>
-          <w:sz w:val="16"/>
-          <w:szCs w:val="16"/>
-        </w:rPr>
-      </w:pPr>
-      <w:proofErr w:type="spellStart"/>
-      <w:proofErr w:type="gramStart"/>
-      <w:r>
-        <w:rPr>
-          <w:sz w:val="16"/>
-          <w:szCs w:val="16"/>
-        </w:rPr>
-        <w:t>GoTransit</w:t>
-      </w:r>
-      <w:proofErr w:type="spellEnd"/>
-      <w:r>
-        <w:rPr>
-          <w:sz w:val="16"/>
-          <w:szCs w:val="16"/>
-        </w:rPr>
-        <w:t xml:space="preserve">  Data</w:t>
-      </w:r>
-      <w:proofErr w:type="gramEnd"/>
-      <w:r>
-        <w:rPr>
-          <w:sz w:val="16"/>
-          <w:szCs w:val="16"/>
-        </w:rPr>
-        <w:t xml:space="preserve"> Set </w:t>
-      </w:r>
-    </w:p>
-    <w:p>
-      <w:pPr>
-        <w:rPr>
-          <w:sz w:val="16"/>
-          <w:szCs w:val="16"/>
-        </w:rPr>
-      </w:pPr>
-      <w:r>
-        <w:rPr>
-          <w:sz w:val="16"/>
-          <w:szCs w:val="16"/>
-        </w:rPr>
-        <w:t>Monthly Vehicle Sales</w:t>
-      </w:r>
-    </w:p>
-    <w:p>
-      <w:pPr>
-        <w:rPr>
-          <w:sz w:val="16"/>
-          <w:szCs w:val="16"/>
-        </w:rPr>
-      </w:pPr>
-      <w:r>
-        <w:rPr>
-          <w:sz w:val="16"/>
-          <w:szCs w:val="16"/>
+      <w:r>
+        <w:rPr>
+          <w:sz w:val="20"/>
+          <w:szCs w:val="20"/>
+        </w:rPr>
+        <w:br/>
+      </w:r>
+      <w:r>
+        <w:rPr>
+          <w:sz w:val="20"/>
+          <w:szCs w:val="20"/>
+        </w:rPr>
+        <w:t xml:space="preserve">Open Weather Map: </w:t>
+      </w:r>
+      <w:r>
+        <w:rPr>
+          <w:sz w:val="20"/>
+          <w:szCs w:val="20"/>
+        </w:rPr>
+        <w:tab/>
+      </w:r>
+      <w:hyperlink r:id="rId6" w:history="1">
+        <w:r>
+          <w:rPr>
+            <w:rStyle w:val="Hyperlink"/>
+            <w:sz w:val="20"/>
+            <w:szCs w:val="20"/>
+          </w:rPr>
+          <w:t>https://openweathermap.org/api</w:t>
+        </w:r>
+      </w:hyperlink>
+      <w:r>
+        <w:rPr>
+          <w:sz w:val="20"/>
+          <w:szCs w:val="20"/>
+        </w:rPr>
+        <w:br/>
+        <w:t>Google Geolocation API:</w:t>
+      </w:r>
+      <w:r>
+        <w:rPr>
+          <w:sz w:val="20"/>
+          <w:szCs w:val="20"/>
+        </w:rPr>
+        <w:tab/>
+      </w:r>
+      <w:hyperlink r:id="rId7" w:history="1">
+        <w:r>
+          <w:rPr>
+            <w:rStyle w:val="Hyperlink"/>
+          </w:rPr>
+          <w:t>https://developers.google.com/maps/documentation/geolocation/intro</w:t>
+        </w:r>
+      </w:hyperlink>
+    </w:p>
+    <w:p>
+      <w:pPr>
+        <w:rPr>
+          <w:b/>
+          <w:bCs/>
+          <w:sz w:val="20"/>
+          <w:szCs w:val="20"/>
+        </w:rPr>
+      </w:pPr>
+      <w:r>
+        <w:rPr>
+          <w:b/>
+          <w:bCs/>
+          <w:sz w:val="20"/>
+          <w:szCs w:val="20"/>
         </w:rPr>
         <w:t xml:space="preserve">Rough Break Down </w:t>
       </w:r>
-      <w:proofErr w:type="gramStart"/>
-      <w:r>
-        <w:rPr>
-          <w:sz w:val="16"/>
-          <w:szCs w:val="16"/>
-        </w:rPr>
-        <w:t>Of</w:t>
-      </w:r>
-      <w:proofErr w:type="gramEnd"/>
-      <w:r>
-        <w:rPr>
-          <w:sz w:val="16"/>
-          <w:szCs w:val="16"/>
-        </w:rPr>
-        <w:t xml:space="preserve"> Tasks</w:t>
-      </w:r>
-      <w:r>
-        <w:rPr>
-          <w:sz w:val="16"/>
-          <w:szCs w:val="16"/>
+      <w:r>
+        <w:rPr>
+          <w:b/>
+          <w:bCs/>
+          <w:sz w:val="20"/>
+          <w:szCs w:val="20"/>
+        </w:rPr>
+        <w:t>o</w:t>
+      </w:r>
+      <w:r>
+        <w:rPr>
+          <w:b/>
+          <w:bCs/>
+          <w:sz w:val="20"/>
+          <w:szCs w:val="20"/>
+        </w:rPr>
+        <w:t>f Tasks</w:t>
+      </w:r>
+      <w:r>
+        <w:rPr>
+          <w:b/>
+          <w:bCs/>
+          <w:sz w:val="20"/>
+          <w:szCs w:val="20"/>
         </w:rPr>
         <w:t>:</w:t>
       </w:r>
@@ -605,16 +646,32 @@
           <w:numId w:val="2"/>
         </w:numPr>
         <w:rPr>
-          <w:sz w:val="16"/>
-          <w:szCs w:val="16"/>
-        </w:rPr>
-      </w:pPr>
-      <w:r>
-        <w:rPr>
-          <w:sz w:val="16"/>
-          <w:szCs w:val="16"/>
-        </w:rPr>
-        <w:t>Find all Data Sets</w:t>
+          <w:sz w:val="20"/>
+          <w:szCs w:val="20"/>
+        </w:rPr>
+      </w:pPr>
+      <w:r>
+        <w:rPr>
+          <w:sz w:val="20"/>
+          <w:szCs w:val="20"/>
+        </w:rPr>
+        <w:t>Import Bike Share datasets (csv files)</w:t>
+      </w:r>
+    </w:p>
+    <w:p>
+      <w:pPr>
+        <w:pStyle w:val="ListParagraph"/>
+        <w:rPr>
+          <w:sz w:val="20"/>
+          <w:szCs w:val="20"/>
+        </w:rPr>
+      </w:pPr>
+      <w:r>
+        <w:rPr>
+          <w:sz w:val="20"/>
+          <w:szCs w:val="20"/>
+        </w:rPr>
+        <w:t>Available Datapoints: date, time, pickup location, drop off location, trip duration, user type</w:t>
       </w:r>
     </w:p>
     <w:p>
@@ -625,16 +682,16 @@
           <w:numId w:val="2"/>
         </w:numPr>
         <w:rPr>
-          <w:sz w:val="16"/>
-          <w:szCs w:val="16"/>
-        </w:rPr>
-      </w:pPr>
-      <w:r>
-        <w:rPr>
-          <w:sz w:val="16"/>
-          <w:szCs w:val="16"/>
-        </w:rPr>
-        <w:t>Analyze Data Sets</w:t>
+          <w:sz w:val="20"/>
+          <w:szCs w:val="20"/>
+        </w:rPr>
+      </w:pPr>
+      <w:r>
+        <w:rPr>
+          <w:sz w:val="20"/>
+          <w:szCs w:val="20"/>
+        </w:rPr>
+        <w:t>Get historical weather temperatures and precipitation details for Toronto over 2014-2017 period from the Open Weather</w:t>
       </w:r>
     </w:p>
     <w:p>
@@ -645,16 +702,16 @@
           <w:numId w:val="2"/>
         </w:numPr>
         <w:rPr>
-          <w:sz w:val="16"/>
-          <w:szCs w:val="16"/>
-        </w:rPr>
-      </w:pPr>
-      <w:r>
-        <w:rPr>
-          <w:sz w:val="16"/>
-          <w:szCs w:val="16"/>
-        </w:rPr>
-        <w:t>Cohesive set of time Frame</w:t>
+          <w:sz w:val="20"/>
+          <w:szCs w:val="20"/>
+        </w:rPr>
+      </w:pPr>
+      <w:r>
+        <w:rPr>
+          <w:sz w:val="20"/>
+          <w:szCs w:val="20"/>
+        </w:rPr>
+        <w:t xml:space="preserve">For all unique pick up / drop off locations from the Bike Share data set use geolocation API to determine the latitude and longitude and calculate trip distance, store this data in CSV file for reference to avoid calling API’s </w:t>
       </w:r>
     </w:p>
     <w:p>
@@ -665,24 +722,286 @@
           <w:numId w:val="2"/>
         </w:numPr>
         <w:rPr>
-          <w:sz w:val="16"/>
-          <w:szCs w:val="16"/>
-        </w:rPr>
-      </w:pPr>
-      <w:r>
-        <w:rPr>
-          <w:sz w:val="16"/>
-          <w:szCs w:val="16"/>
-        </w:rPr>
-        <w:t>Clean and Import Data</w:t>
-      </w:r>
-    </w:p>
-    <w:p>
-      <w:pPr>
-        <w:pStyle w:val="ListParagraph"/>
-      </w:pPr>
-      <w:bookmarkStart w:id="0" w:name="_GoBack"/>
-      <w:bookmarkEnd w:id="0"/>
+          <w:sz w:val="20"/>
+          <w:szCs w:val="20"/>
+        </w:rPr>
+      </w:pPr>
+      <w:r>
+        <w:rPr>
+          <w:sz w:val="20"/>
+          <w:szCs w:val="20"/>
+        </w:rPr>
+        <w:t>Analyze the data and check the data quality</w:t>
+      </w:r>
+    </w:p>
+    <w:p>
+      <w:pPr>
+        <w:pStyle w:val="ListParagraph"/>
+        <w:numPr>
+          <w:ilvl w:val="0"/>
+          <w:numId w:val="2"/>
+        </w:numPr>
+        <w:rPr>
+          <w:sz w:val="20"/>
+          <w:szCs w:val="20"/>
+        </w:rPr>
+      </w:pPr>
+      <w:r>
+        <w:rPr>
+          <w:sz w:val="20"/>
+          <w:szCs w:val="20"/>
+        </w:rPr>
+        <w:t>Clean the data as needed</w:t>
+      </w:r>
+    </w:p>
+    <w:p>
+      <w:pPr>
+        <w:pStyle w:val="ListParagraph"/>
+        <w:numPr>
+          <w:ilvl w:val="0"/>
+          <w:numId w:val="2"/>
+        </w:numPr>
+        <w:rPr>
+          <w:sz w:val="20"/>
+          <w:szCs w:val="20"/>
+        </w:rPr>
+      </w:pPr>
+      <w:r>
+        <w:rPr>
+          <w:sz w:val="20"/>
+          <w:szCs w:val="20"/>
+        </w:rPr>
+        <w:t>Think of usage patterns:</w:t>
+      </w:r>
+    </w:p>
+    <w:p>
+      <w:pPr>
+        <w:pStyle w:val="ListParagraph"/>
+        <w:numPr>
+          <w:ilvl w:val="1"/>
+          <w:numId w:val="2"/>
+        </w:numPr>
+        <w:rPr>
+          <w:sz w:val="20"/>
+          <w:szCs w:val="20"/>
+        </w:rPr>
+      </w:pPr>
+      <w:r>
+        <w:rPr>
+          <w:sz w:val="20"/>
+          <w:szCs w:val="20"/>
+        </w:rPr>
+        <w:t>Trips shorter than X minutes, do we need to keep those? Did the person change their mind or are these errors?</w:t>
+      </w:r>
+    </w:p>
+    <w:p>
+      <w:pPr>
+        <w:pStyle w:val="ListParagraph"/>
+        <w:numPr>
+          <w:ilvl w:val="1"/>
+          <w:numId w:val="2"/>
+        </w:numPr>
+        <w:rPr>
+          <w:sz w:val="20"/>
+          <w:szCs w:val="20"/>
+        </w:rPr>
+      </w:pPr>
+      <w:r>
+        <w:rPr>
+          <w:sz w:val="20"/>
+          <w:szCs w:val="20"/>
+        </w:rPr>
+        <w:t>Pick up / drop off location is same vs different locations? Does it tell as anything about commute vs leisure trips?</w:t>
+      </w:r>
+    </w:p>
+    <w:p>
+      <w:pPr>
+        <w:pStyle w:val="ListParagraph"/>
+        <w:numPr>
+          <w:ilvl w:val="1"/>
+          <w:numId w:val="2"/>
+        </w:numPr>
+        <w:rPr>
+          <w:sz w:val="20"/>
+          <w:szCs w:val="20"/>
+        </w:rPr>
+      </w:pPr>
+      <w:r>
+        <w:rPr>
+          <w:sz w:val="20"/>
+          <w:szCs w:val="20"/>
+        </w:rPr>
+        <w:t>Can we bucket the usage based on time?</w:t>
+      </w:r>
+    </w:p>
+    <w:p>
+      <w:pPr>
+        <w:pStyle w:val="ListParagraph"/>
+        <w:numPr>
+          <w:ilvl w:val="0"/>
+          <w:numId w:val="2"/>
+        </w:numPr>
+        <w:rPr>
+          <w:sz w:val="20"/>
+          <w:szCs w:val="20"/>
+        </w:rPr>
+      </w:pPr>
+      <w:r>
+        <w:rPr>
+          <w:sz w:val="20"/>
+          <w:szCs w:val="20"/>
+        </w:rPr>
+        <w:t>Create visualizations to analyze the following patterns</w:t>
+      </w:r>
+    </w:p>
+    <w:p>
+      <w:pPr>
+        <w:pStyle w:val="ListParagraph"/>
+        <w:numPr>
+          <w:ilvl w:val="1"/>
+          <w:numId w:val="2"/>
+        </w:numPr>
+        <w:rPr>
+          <w:sz w:val="20"/>
+          <w:szCs w:val="20"/>
+        </w:rPr>
+      </w:pPr>
+      <w:r>
+        <w:rPr>
+          <w:sz w:val="20"/>
+          <w:szCs w:val="20"/>
+        </w:rPr>
+        <w:t>Temperatures vs Number of Trips (for members vs non-members)</w:t>
+      </w:r>
+    </w:p>
+    <w:p>
+      <w:pPr>
+        <w:pStyle w:val="ListParagraph"/>
+        <w:numPr>
+          <w:ilvl w:val="1"/>
+          <w:numId w:val="2"/>
+        </w:numPr>
+        <w:rPr>
+          <w:sz w:val="20"/>
+          <w:szCs w:val="20"/>
+        </w:rPr>
+      </w:pPr>
+      <w:r>
+        <w:rPr>
+          <w:sz w:val="20"/>
+          <w:szCs w:val="20"/>
+        </w:rPr>
+        <w:t xml:space="preserve">Precipitation levels vs Number of Trips </w:t>
+      </w:r>
+      <w:r>
+        <w:rPr>
+          <w:sz w:val="20"/>
+          <w:szCs w:val="20"/>
+        </w:rPr>
+        <w:t>(for members vs non-members)</w:t>
+      </w:r>
+    </w:p>
+    <w:p>
+      <w:pPr>
+        <w:pStyle w:val="ListParagraph"/>
+        <w:numPr>
+          <w:ilvl w:val="1"/>
+          <w:numId w:val="2"/>
+        </w:numPr>
+        <w:rPr>
+          <w:sz w:val="20"/>
+          <w:szCs w:val="20"/>
+        </w:rPr>
+      </w:pPr>
+      <w:r>
+        <w:rPr>
+          <w:sz w:val="20"/>
+          <w:szCs w:val="20"/>
+        </w:rPr>
+        <w:t xml:space="preserve">Temperatures vs </w:t>
+      </w:r>
+      <w:r>
+        <w:rPr>
+          <w:sz w:val="20"/>
+          <w:szCs w:val="20"/>
+        </w:rPr>
+        <w:t>T</w:t>
+      </w:r>
+      <w:r>
+        <w:rPr>
+          <w:sz w:val="20"/>
+          <w:szCs w:val="20"/>
+        </w:rPr>
+        <w:t>rip</w:t>
+      </w:r>
+      <w:r>
+        <w:rPr>
+          <w:sz w:val="20"/>
+          <w:szCs w:val="20"/>
+        </w:rPr>
+        <w:t xml:space="preserve"> Durations</w:t>
+      </w:r>
+      <w:r>
+        <w:rPr>
+          <w:sz w:val="20"/>
+          <w:szCs w:val="20"/>
+        </w:rPr>
+        <w:t xml:space="preserve"> (for members vs non-members)</w:t>
+      </w:r>
+    </w:p>
+    <w:p>
+      <w:pPr>
+        <w:pStyle w:val="ListParagraph"/>
+        <w:numPr>
+          <w:ilvl w:val="1"/>
+          <w:numId w:val="2"/>
+        </w:numPr>
+        <w:rPr>
+          <w:sz w:val="20"/>
+          <w:szCs w:val="20"/>
+        </w:rPr>
+      </w:pPr>
+      <w:r>
+        <w:rPr>
+          <w:sz w:val="20"/>
+          <w:szCs w:val="20"/>
+        </w:rPr>
+        <w:t xml:space="preserve">Precipitation levels vs </w:t>
+      </w:r>
+      <w:r>
+        <w:rPr>
+          <w:sz w:val="20"/>
+          <w:szCs w:val="20"/>
+        </w:rPr>
+        <w:t>Trip Durations</w:t>
+      </w:r>
+      <w:r>
+        <w:rPr>
+          <w:sz w:val="20"/>
+          <w:szCs w:val="20"/>
+        </w:rPr>
+        <w:t xml:space="preserve"> (for members vs non-members)</w:t>
+      </w:r>
+    </w:p>
+    <w:p>
+      <w:pPr>
+        <w:pStyle w:val="ListParagraph"/>
+        <w:numPr>
+          <w:ilvl w:val="1"/>
+          <w:numId w:val="2"/>
+        </w:numPr>
+        <w:rPr>
+          <w:sz w:val="20"/>
+          <w:szCs w:val="20"/>
+        </w:rPr>
+      </w:pPr>
+      <w:r>
+        <w:rPr>
+          <w:sz w:val="20"/>
+          <w:szCs w:val="20"/>
+        </w:rPr>
+        <w:t>Create location heatmaps per season to see the impact of weather in different locations</w:t>
+      </w:r>
     </w:p>
     <w:sectPr>
       <w:pgSz w:w="12240" w:h="15840"/>
@@ -712,7 +1031,7 @@
         <w:rFonts w:hint="default"/>
       </w:rPr>
     </w:lvl>
-    <w:lvl w:ilvl="1" w:tplc="10090019" w:tentative="1">
+    <w:lvl w:ilvl="1" w:tplc="10090019">
       <w:start w:val="1"/>
       <w:numFmt w:val="lowerLetter"/>
       <w:lvlText w:val="%2."/>
@@ -786,6 +1105,95 @@
     </w:lvl>
   </w:abstractNum>
   <w:abstractNum w:abstractNumId="1" w15:restartNumberingAfterBreak="0">
+    <w:nsid w:val="657619AD"/>
+    <w:multiLevelType w:val="hybridMultilevel"/>
+    <w:tmpl w:val="6B7C0A22"/>
+    <w:lvl w:ilvl="0" w:tplc="1009000F">
+      <w:start w:val="1"/>
+      <w:numFmt w:val="decimal"/>
+      <w:lvlText w:val="%1."/>
+      <w:lvlJc w:val="left"/>
+      <w:pPr>
+        <w:ind w:left="720" w:hanging="360"/>
+      </w:pPr>
+      <w:rPr>
+        <w:rFonts w:hint="default"/>
+      </w:rPr>
+    </w:lvl>
+    <w:lvl w:ilvl="1" w:tplc="10090019" w:tentative="1">
+      <w:start w:val="1"/>
+      <w:numFmt w:val="lowerLetter"/>
+      <w:lvlText w:val="%2."/>
+      <w:lvlJc w:val="left"/>
+      <w:pPr>
+        <w:ind w:left="1440" w:hanging="360"/>
+      </w:pPr>
+    </w:lvl>
+    <w:lvl w:ilvl="2" w:tplc="1009001B" w:tentative="1">
+      <w:start w:val="1"/>
+      <w:numFmt w:val="lowerRoman"/>
+      <w:lvlText w:val="%3."/>
+      <w:lvlJc w:val="right"/>
+      <w:pPr>
+        <w:ind w:left="2160" w:hanging="180"/>
+      </w:pPr>
+    </w:lvl>
+    <w:lvl w:ilvl="3" w:tplc="1009000F" w:tentative="1">
+      <w:start w:val="1"/>
+      <w:numFmt w:val="decimal"/>
+      <w:lvlText w:val="%4."/>
+      <w:lvlJc w:val="left"/>
+      <w:pPr>
+        <w:ind w:left="2880" w:hanging="360"/>
+      </w:pPr>
+    </w:lvl>
+    <w:lvl w:ilvl="4" w:tplc="10090019" w:tentative="1">
+      <w:start w:val="1"/>
+      <w:numFmt w:val="lowerLetter"/>
+      <w:lvlText w:val="%5."/>
+      <w:lvlJc w:val="left"/>
+      <w:pPr>
+        <w:ind w:left="3600" w:hanging="360"/>
+      </w:pPr>
+    </w:lvl>
+    <w:lvl w:ilvl="5" w:tplc="1009001B" w:tentative="1">
+      <w:start w:val="1"/>
+      <w:numFmt w:val="lowerRoman"/>
+      <w:lvlText w:val="%6."/>
+      <w:lvlJc w:val="right"/>
+      <w:pPr>
+        <w:ind w:left="4320" w:hanging="180"/>
+      </w:pPr>
+    </w:lvl>
+    <w:lvl w:ilvl="6" w:tplc="1009000F" w:tentative="1">
+      <w:start w:val="1"/>
+      <w:numFmt w:val="decimal"/>
+      <w:lvlText w:val="%7."/>
+      <w:lvlJc w:val="left"/>
+      <w:pPr>
+        <w:ind w:left="5040" w:hanging="360"/>
+      </w:pPr>
+    </w:lvl>
+    <w:lvl w:ilvl="7" w:tplc="10090019" w:tentative="1">
+      <w:start w:val="1"/>
+      <w:numFmt w:val="lowerLetter"/>
+      <w:lvlText w:val="%8."/>
+      <w:lvlJc w:val="left"/>
+      <w:pPr>
+        <w:ind w:left="5760" w:hanging="360"/>
+      </w:pPr>
+    </w:lvl>
+    <w:lvl w:ilvl="8" w:tplc="1009001B" w:tentative="1">
+      <w:start w:val="1"/>
+      <w:numFmt w:val="lowerRoman"/>
+      <w:lvlText w:val="%9."/>
+      <w:lvlJc w:val="right"/>
+      <w:pPr>
+        <w:ind w:left="6480" w:hanging="180"/>
+      </w:pPr>
+    </w:lvl>
+  </w:abstractNum>
+  <w:abstractNum w:abstractNumId="2" w15:restartNumberingAfterBreak="0">
     <w:nsid w:val="6AC83728"/>
     <w:multiLevelType w:val="hybridMultilevel"/>
     <w:tmpl w:val="2572D36E"/>
@@ -875,10 +1283,13 @@
     </w:lvl>
   </w:abstractNum>
   <w:num w:numId="1">
-    <w:abstractNumId w:val="1"/>
+    <w:abstractNumId w:val="2"/>
   </w:num>
   <w:num w:numId="2">
     <w:abstractNumId w:val="0"/>
+  </w:num>
+  <w:num w:numId="3">
+    <w:abstractNumId w:val="1"/>
   </w:num>
 </w:numbering>
 </file>
@@ -1344,6 +1755,18 @@
       <w:shd w:val="clear" w:color="auto" w:fill="E1DFDD"/>
     </w:rPr>
   </w:style>
+  <w:style w:type="character" w:styleId="FollowedHyperlink">
+    <w:name w:val="FollowedHyperlink"/>
+    <w:basedOn w:val="DefaultParagraphFont"/>
+    <w:uiPriority w:val="99"/>
+    <w:semiHidden/>
+    <w:unhideWhenUsed/>
+    <w:rsid w:val="005C7287"/>
+    <w:rPr>
+      <w:color w:val="954F72" w:themeColor="followedHyperlink"/>
+      <w:u w:val="single"/>
+    </w:rPr>
+  </w:style>
 </w:styles>
 </file>
 

</xml_diff>